<commit_message>
第一天 Signed-off-by: userNOMA <1421232176@qq.com>
</commit_message>
<xml_diff>
--- a/“痕迹”-项目规划书.docx
+++ b/“痕迹”-项目规划书.docx
@@ -140,6 +140,7 @@
       <w:pPr>
         <w:widowControl w:val="0"/>
         <w:numPr>
+          <w:ilvl w:val="0"/>
           <w:numId w:val="0"/>
         </w:numPr>
         <w:jc w:val="both"/>
@@ -332,6 +333,7 @@
       <w:pPr>
         <w:widowControl w:val="0"/>
         <w:numPr>
+          <w:ilvl w:val="0"/>
           <w:numId w:val="0"/>
         </w:numPr>
         <w:jc w:val="both"/>
@@ -385,7 +387,7 @@
           <w:rFonts w:hint="eastAsia"/>
           <w:lang w:val="en-US" w:eastAsia="zh-CN"/>
         </w:rPr>
-        <w:t>了解几种编程语言所能做到的事情，并且根据其特性决定某一模块的编程语言，主要是对于python的重新了解。</w:t>
+        <w:t>了解几种编程语言所能做到的事情，并且根据其特性决定某一模块的编程语言，主要是对于python的重新了解，以便达到在便利自己的同时达到快速复习巩固python相关知识的作用。</w:t>
       </w:r>
     </w:p>
     <w:p>
@@ -402,8 +404,666 @@
           <w:lang w:val="en-US" w:eastAsia="zh-CN"/>
         </w:rPr>
       </w:pPr>
+      <w:r>
+        <w:rPr>
+          <w:rFonts w:hint="eastAsia"/>
+          <w:lang w:val="en-US" w:eastAsia="zh-CN"/>
+        </w:rPr>
+        <w:t>对于python在计算机桌面应用程序的使用方面的了解，最起码要知道到底这种开发平常的开发人员使用的是何种IDE何种库文件，然后了解该如何具体操作，最终在实践当中丰富自己的经验</w:t>
+      </w:r>
+    </w:p>
+    <w:p>
+      <w:pPr>
+        <w:widowControl w:val="0"/>
+        <w:numPr>
+          <w:numId w:val="0"/>
+        </w:numPr>
+        <w:jc w:val="right"/>
+        <w:rPr>
+          <w:rFonts w:hint="eastAsia"/>
+          <w:lang w:val="en-US" w:eastAsia="zh-CN"/>
+        </w:rPr>
+      </w:pPr>
+      <w:r>
+        <w:rPr>
+          <w:rFonts w:hint="eastAsia"/>
+          <w:lang w:val="en-US" w:eastAsia="zh-CN"/>
+        </w:rPr>
+        <w:t>2018.10.28  8：00左右毕</w:t>
+      </w:r>
+    </w:p>
+    <w:p>
+      <w:pPr>
+        <w:widowControl w:val="0"/>
+        <w:numPr>
+          <w:numId w:val="0"/>
+        </w:numPr>
+        <w:jc w:val="right"/>
+        <w:rPr>
+          <w:rFonts w:hint="eastAsia"/>
+          <w:lang w:val="en-US" w:eastAsia="zh-CN"/>
+        </w:rPr>
+      </w:pPr>
+    </w:p>
+    <w:p>
+      <w:pPr>
+        <w:widowControl w:val="0"/>
+        <w:numPr>
+          <w:ilvl w:val="0"/>
+          <w:numId w:val="1"/>
+        </w:numPr>
+        <w:ind w:left="0" w:leftChars="0" w:firstLine="0" w:firstLineChars="0"/>
+        <w:jc w:val="both"/>
+        <w:rPr>
+          <w:rFonts w:hint="eastAsia"/>
+          <w:lang w:val="en-US" w:eastAsia="zh-CN"/>
+        </w:rPr>
+      </w:pPr>
+      <w:r>
+        <w:rPr>
+          <w:rFonts w:hint="eastAsia"/>
+          <w:lang w:val="en-US" w:eastAsia="zh-CN"/>
+        </w:rPr>
+        <w:t>第三步基本上在两天之内已经完成，现在开始逐项对程序所需要的功能进行框架构建，或者说是实现原理的基本构思，计划在今天晚上完成最基本功能的构思，然后在两天之内完成其python代码的基本实现，在这过程当中进一步构思其他功能。</w:t>
+      </w:r>
+    </w:p>
+    <w:p>
+      <w:pPr>
+        <w:widowControl w:val="0"/>
+        <w:numPr>
+          <w:numId w:val="0"/>
+        </w:numPr>
+        <w:ind w:firstLine="420" w:firstLineChars="200"/>
+        <w:jc w:val="both"/>
+        <w:rPr>
+          <w:rFonts w:hint="eastAsia"/>
+          <w:lang w:val="en-US" w:eastAsia="zh-CN"/>
+        </w:rPr>
+      </w:pPr>
+      <w:r>
+        <w:rPr>
+          <w:rFonts w:hint="eastAsia"/>
+          <w:lang w:val="en-US" w:eastAsia="zh-CN"/>
+        </w:rPr>
+        <w:t>重新分类整理，优化储存结构功能初步构思所面临的问题：</w:t>
+      </w:r>
+    </w:p>
+    <w:p>
+      <w:pPr>
+        <w:widowControl w:val="0"/>
+        <w:numPr>
+          <w:ilvl w:val="0"/>
+          <w:numId w:val="5"/>
+        </w:numPr>
+        <w:ind w:firstLine="420" w:firstLineChars="200"/>
+        <w:jc w:val="both"/>
+        <w:rPr>
+          <w:rFonts w:hint="eastAsia"/>
+          <w:lang w:val="en-US" w:eastAsia="zh-CN"/>
+        </w:rPr>
+      </w:pPr>
+      <w:r>
+        <w:rPr>
+          <w:rFonts w:hint="eastAsia"/>
+          <w:lang w:val="en-US" w:eastAsia="zh-CN"/>
+        </w:rPr>
+        <w:t>所谓重新分类整理肯定不是将原有的文件重新复制一份，存在另外一个地方，又因有三。其一文件太大，耗时过长，引人反感；其二无论是电脑还是手机的储存空间都十分有限，不可能保证那么多内容同时存在两份一模一样的；其三，如果将原件删除势必或因向其他文件的运行。</w:t>
+      </w:r>
+    </w:p>
+    <w:p>
+      <w:pPr>
+        <w:widowControl w:val="0"/>
+        <w:numPr>
+          <w:ilvl w:val="0"/>
+          <w:numId w:val="5"/>
+        </w:numPr>
+        <w:ind w:firstLine="420" w:firstLineChars="200"/>
+        <w:jc w:val="both"/>
+        <w:rPr>
+          <w:rFonts w:hint="eastAsia"/>
+          <w:lang w:val="en-US" w:eastAsia="zh-CN"/>
+        </w:rPr>
+      </w:pPr>
+      <w:r>
+        <w:rPr>
+          <w:rFonts w:hint="eastAsia"/>
+          <w:lang w:val="en-US" w:eastAsia="zh-CN"/>
+        </w:rPr>
+        <w:t>重新分类的标准有待商讨，如果按照传统以文件格式分类，虽然简单但是难以查找，而且有些文件根本就不常用，如果每一次都进行加载就比较耗时。</w:t>
+      </w:r>
+    </w:p>
+    <w:p>
+      <w:pPr>
+        <w:widowControl w:val="0"/>
+        <w:numPr>
+          <w:ilvl w:val="0"/>
+          <w:numId w:val="5"/>
+        </w:numPr>
+        <w:ind w:firstLine="420" w:firstLineChars="200"/>
+        <w:jc w:val="both"/>
+        <w:rPr>
+          <w:rFonts w:hint="eastAsia"/>
+          <w:lang w:val="en-US" w:eastAsia="zh-CN"/>
+        </w:rPr>
+      </w:pPr>
+      <w:r>
+        <w:rPr>
+          <w:rFonts w:hint="eastAsia"/>
+          <w:lang w:val="en-US" w:eastAsia="zh-CN"/>
+        </w:rPr>
+        <w:t>要实现这一套方案在电脑和在手机上同时具有可执行性，可对比性，可同步性。</w:t>
+      </w:r>
+    </w:p>
+    <w:p>
+      <w:pPr>
+        <w:widowControl w:val="0"/>
+        <w:numPr>
+          <w:numId w:val="0"/>
+        </w:numPr>
+        <w:ind w:firstLine="420"/>
+        <w:jc w:val="both"/>
+        <w:rPr>
+          <w:rFonts w:hint="eastAsia"/>
+          <w:lang w:val="en-US" w:eastAsia="zh-CN"/>
+        </w:rPr>
+      </w:pPr>
+      <w:r>
+        <w:rPr>
+          <w:rFonts w:hint="eastAsia"/>
+          <w:lang w:val="en-US" w:eastAsia="zh-CN"/>
+        </w:rPr>
+        <w:t>提出的解决办法：</w:t>
+      </w:r>
+    </w:p>
+    <w:p>
+      <w:pPr>
+        <w:widowControl w:val="0"/>
+        <w:numPr>
+          <w:ilvl w:val="0"/>
+          <w:numId w:val="6"/>
+        </w:numPr>
+        <w:ind w:firstLine="420"/>
+        <w:jc w:val="both"/>
+        <w:rPr>
+          <w:rFonts w:hint="eastAsia"/>
+          <w:lang w:val="en-US" w:eastAsia="zh-CN"/>
+        </w:rPr>
+      </w:pPr>
+      <w:r>
+        <w:rPr>
+          <w:rFonts w:hint="eastAsia"/>
+          <w:lang w:val="en-US" w:eastAsia="zh-CN"/>
+        </w:rPr>
+        <w:t>创建虚拟文件夹，可以是存在于文本当中的“文件夹”，也可以是由与原件名字完全相同，但是实际上只是链接的文件快捷方式，也就是一组文件软连接。</w:t>
+      </w:r>
+    </w:p>
+    <w:p>
+      <w:pPr>
+        <w:widowControl w:val="0"/>
+        <w:numPr>
+          <w:ilvl w:val="0"/>
+          <w:numId w:val="6"/>
+        </w:numPr>
+        <w:ind w:firstLine="420"/>
+        <w:jc w:val="both"/>
+        <w:rPr>
+          <w:rFonts w:hint="eastAsia"/>
+          <w:lang w:val="en-US" w:eastAsia="zh-CN"/>
+        </w:rPr>
+      </w:pPr>
+      <w:r>
+        <w:rPr>
+          <w:rFonts w:hint="eastAsia"/>
+          <w:lang w:val="en-US" w:eastAsia="zh-CN"/>
+        </w:rPr>
+        <w:t>不论如何虚拟文件夹会以文本的形式储存一份，文本的名字与用户的名字关联，便于以后拓展，也便于与其它端进行对比。</w:t>
+      </w:r>
+    </w:p>
+    <w:p>
+      <w:pPr>
+        <w:widowControl w:val="0"/>
+        <w:numPr>
+          <w:numId w:val="0"/>
+        </w:numPr>
+        <w:ind w:firstLine="420" w:firstLineChars="200"/>
+        <w:jc w:val="both"/>
+        <w:rPr>
+          <w:rFonts w:hint="eastAsia"/>
+          <w:lang w:val="en-US" w:eastAsia="zh-CN"/>
+        </w:rPr>
+      </w:pPr>
+      <w:r>
+        <w:rPr>
+          <w:rFonts w:hint="eastAsia"/>
+          <w:lang w:val="en-US" w:eastAsia="zh-CN"/>
+        </w:rPr>
+        <w:t>对于该功能的初步设计：</w:t>
+      </w:r>
+    </w:p>
+    <w:p>
+      <w:pPr>
+        <w:widowControl w:val="0"/>
+        <w:numPr>
+          <w:ilvl w:val="0"/>
+          <w:numId w:val="7"/>
+        </w:numPr>
+        <w:ind w:firstLine="420" w:firstLineChars="200"/>
+        <w:jc w:val="both"/>
+        <w:rPr>
+          <w:rFonts w:hint="eastAsia"/>
+          <w:lang w:val="en-US" w:eastAsia="zh-CN"/>
+        </w:rPr>
+      </w:pPr>
+      <w:r>
+        <w:rPr>
+          <w:rFonts w:hint="eastAsia"/>
+          <w:lang w:val="en-US" w:eastAsia="zh-CN"/>
+        </w:rPr>
+        <w:t>要求用户输入需要同步的文件夹（可选择多个，在将来会完全托管杂项文件，最起码买了新电脑之后我会这么干）</w:t>
+      </w:r>
+    </w:p>
+    <w:p>
+      <w:pPr>
+        <w:widowControl w:val="0"/>
+        <w:numPr>
+          <w:ilvl w:val="0"/>
+          <w:numId w:val="7"/>
+        </w:numPr>
+        <w:ind w:firstLine="420" w:firstLineChars="200"/>
+        <w:jc w:val="both"/>
+        <w:rPr>
+          <w:rFonts w:hint="eastAsia"/>
+          <w:lang w:val="en-US" w:eastAsia="zh-CN"/>
+        </w:rPr>
+      </w:pPr>
+      <w:r>
+        <w:rPr>
+          <w:rFonts w:hint="eastAsia"/>
+          <w:lang w:val="en-US" w:eastAsia="zh-CN"/>
+        </w:rPr>
+        <w:t>搜索文件夹内的全部文件名称、文件地址、文件</w:t>
+      </w:r>
       <w:bookmarkStart w:id="0" w:name="_GoBack"/>
       <w:bookmarkEnd w:id="0"/>
+      <w:r>
+        <w:rPr>
+          <w:rFonts w:hint="eastAsia"/>
+          <w:lang w:val="en-US" w:eastAsia="zh-CN"/>
+        </w:rPr>
+        <w:t>大小、文件类型、创建（修改）时间、是依旧否存在，并且暂时储存在字典当中，该字典只会边长不会变短，因为要留下痕迹，即便文件已经被删除也要留下痕迹，便于以后自己查看</w:t>
+      </w:r>
+    </w:p>
+    <w:p>
+      <w:pPr>
+        <w:widowControl w:val="0"/>
+        <w:numPr>
+          <w:ilvl w:val="0"/>
+          <w:numId w:val="6"/>
+        </w:numPr>
+        <w:ind w:firstLine="420"/>
+        <w:jc w:val="both"/>
+        <w:rPr>
+          <w:rFonts w:hint="eastAsia"/>
+          <w:lang w:val="en-US" w:eastAsia="zh-CN"/>
+        </w:rPr>
+      </w:pPr>
+      <w:r>
+        <w:rPr>
+          <w:rFonts w:hint="eastAsia"/>
+          <w:lang w:val="en-US" w:eastAsia="zh-CN"/>
+        </w:rPr>
+        <w:t>创建本软件的工作文件夹，并且将其命名为username_files，创建username_filecount.txt文件，并且将该字典转换成字符串储存在文件当中</w:t>
+      </w:r>
+    </w:p>
+    <w:p>
+      <w:pPr>
+        <w:widowControl w:val="0"/>
+        <w:numPr>
+          <w:ilvl w:val="0"/>
+          <w:numId w:val="6"/>
+        </w:numPr>
+        <w:ind w:firstLine="420"/>
+        <w:jc w:val="both"/>
+        <w:rPr>
+          <w:rFonts w:hint="eastAsia"/>
+          <w:lang w:val="en-US" w:eastAsia="zh-CN"/>
+        </w:rPr>
+      </w:pPr>
+      <w:r>
+        <w:rPr>
+          <w:rFonts w:hint="eastAsia"/>
+          <w:lang w:val="en-US" w:eastAsia="zh-CN"/>
+        </w:rPr>
+        <w:t>在工作文件夹下创建file_copy文件夹按照原来的文件结构，复制一份名称完全相同但是只是指向链接的文件在该文件夹下，那么该文件夹即便指向的文件非常旁大，但是本身一定非常小，然而却便于查找，另外软件必将提供搜索功能和真实复制功能，将这些有用的文件进行专业</w:t>
+      </w:r>
+    </w:p>
+    <w:p>
+      <w:pPr>
+        <w:widowControl w:val="0"/>
+        <w:numPr>
+          <w:ilvl w:val="0"/>
+          <w:numId w:val="6"/>
+        </w:numPr>
+        <w:ind w:firstLine="420"/>
+        <w:jc w:val="both"/>
+        <w:rPr>
+          <w:rFonts w:hint="eastAsia"/>
+          <w:lang w:val="en-US" w:eastAsia="zh-CN"/>
+        </w:rPr>
+      </w:pPr>
+      <w:r>
+        <w:rPr>
+          <w:rFonts w:hint="eastAsia"/>
+          <w:lang w:val="en-US" w:eastAsia="zh-CN"/>
+        </w:rPr>
+        <w:t>在工作文件夹当中创建_备忘、_资料、_研究、_日常、_收藏等等五个文件夹，这五个文件夹会对命名特殊的文件进行处理，直接将其剪切到该文件夹下进行储存，这五个文件夹下面又继续分类，分别如下所示：</w:t>
+      </w:r>
+    </w:p>
+    <w:p>
+      <w:pPr>
+        <w:widowControl w:val="0"/>
+        <w:numPr>
+          <w:numId w:val="0"/>
+        </w:numPr>
+        <w:ind w:firstLine="420" w:firstLineChars="200"/>
+        <w:jc w:val="both"/>
+        <w:rPr>
+          <w:rFonts w:hint="eastAsia"/>
+          <w:lang w:val="en-US" w:eastAsia="zh-CN"/>
+        </w:rPr>
+      </w:pPr>
+      <w:r>
+        <w:rPr>
+          <w:rFonts w:hint="eastAsia"/>
+          <w:lang w:val="en-US" w:eastAsia="zh-CN"/>
+        </w:rPr>
+        <w:t>_备忘</w:t>
+      </w:r>
+      <w:r>
+        <w:rPr>
+          <w:rFonts w:hint="eastAsia"/>
+          <w:lang w:val="en-US" w:eastAsia="zh-CN"/>
+        </w:rPr>
+        <w:tab/>
+        <w:t>其中主要储存一些个人日记，学习笔记，所见所闻等等</w:t>
+      </w:r>
+    </w:p>
+    <w:p>
+      <w:pPr>
+        <w:widowControl w:val="0"/>
+        <w:numPr>
+          <w:numId w:val="0"/>
+        </w:numPr>
+        <w:ind w:left="840" w:leftChars="0" w:firstLine="420" w:firstLineChars="200"/>
+        <w:jc w:val="both"/>
+        <w:rPr>
+          <w:rFonts w:hint="eastAsia"/>
+          <w:lang w:val="en-US" w:eastAsia="zh-CN"/>
+        </w:rPr>
+      </w:pPr>
+      <w:r>
+        <w:rPr>
+          <w:rFonts w:hint="eastAsia"/>
+          <w:lang w:val="en-US" w:eastAsia="zh-CN"/>
+        </w:rPr>
+        <w:t>_日记、_笔记、_见闻</w:t>
+      </w:r>
+    </w:p>
+    <w:p>
+      <w:pPr>
+        <w:widowControl w:val="0"/>
+        <w:numPr>
+          <w:numId w:val="0"/>
+        </w:numPr>
+        <w:ind w:firstLine="420"/>
+        <w:jc w:val="both"/>
+        <w:rPr>
+          <w:rFonts w:hint="eastAsia"/>
+          <w:lang w:val="en-US" w:eastAsia="zh-CN"/>
+        </w:rPr>
+      </w:pPr>
+      <w:r>
+        <w:rPr>
+          <w:rFonts w:hint="eastAsia"/>
+          <w:lang w:val="en-US" w:eastAsia="zh-CN"/>
+        </w:rPr>
+        <w:t>_资料</w:t>
+      </w:r>
+      <w:r>
+        <w:rPr>
+          <w:rFonts w:hint="eastAsia"/>
+          <w:lang w:val="en-US" w:eastAsia="zh-CN"/>
+        </w:rPr>
+        <w:tab/>
+        <w:t>其中主要储存各方面的学习资料</w:t>
+      </w:r>
+    </w:p>
+    <w:p>
+      <w:pPr>
+        <w:widowControl w:val="0"/>
+        <w:numPr>
+          <w:numId w:val="0"/>
+        </w:numPr>
+        <w:ind w:left="840" w:leftChars="0" w:firstLine="420"/>
+        <w:jc w:val="both"/>
+        <w:rPr>
+          <w:rFonts w:hint="eastAsia"/>
+          <w:lang w:val="en-US" w:eastAsia="zh-CN"/>
+        </w:rPr>
+      </w:pPr>
+      <w:r>
+        <w:rPr>
+          <w:rFonts w:hint="eastAsia"/>
+          <w:lang w:val="en-US" w:eastAsia="zh-CN"/>
+        </w:rPr>
+        <w:t>_业内、_兴趣、_文哲</w:t>
+      </w:r>
+    </w:p>
+    <w:p>
+      <w:pPr>
+        <w:widowControl w:val="0"/>
+        <w:numPr>
+          <w:numId w:val="0"/>
+        </w:numPr>
+        <w:ind w:firstLine="420"/>
+        <w:jc w:val="both"/>
+        <w:rPr>
+          <w:rFonts w:hint="eastAsia"/>
+          <w:lang w:val="en-US" w:eastAsia="zh-CN"/>
+        </w:rPr>
+      </w:pPr>
+      <w:r>
+        <w:rPr>
+          <w:rFonts w:hint="eastAsia"/>
+          <w:lang w:val="en-US" w:eastAsia="zh-CN"/>
+        </w:rPr>
+        <w:t>_研究</w:t>
+      </w:r>
+      <w:r>
+        <w:rPr>
+          <w:rFonts w:hint="eastAsia"/>
+          <w:lang w:val="en-US" w:eastAsia="zh-CN"/>
+        </w:rPr>
+        <w:tab/>
+        <w:t>其中主要是比赛项目、编程实践、奇思妙想（仅仅收录已经完成的zip文件）</w:t>
+      </w:r>
+    </w:p>
+    <w:p>
+      <w:pPr>
+        <w:widowControl w:val="0"/>
+        <w:numPr>
+          <w:numId w:val="0"/>
+        </w:numPr>
+        <w:ind w:left="840" w:leftChars="0" w:firstLine="420"/>
+        <w:jc w:val="both"/>
+        <w:rPr>
+          <w:rFonts w:hint="eastAsia"/>
+          <w:lang w:val="en-US" w:eastAsia="zh-CN"/>
+        </w:rPr>
+      </w:pPr>
+      <w:r>
+        <w:rPr>
+          <w:rFonts w:hint="eastAsia"/>
+          <w:lang w:val="en-US" w:eastAsia="zh-CN"/>
+        </w:rPr>
+        <w:t>_比赛、_编程、_奇思</w:t>
+      </w:r>
+    </w:p>
+    <w:p>
+      <w:pPr>
+        <w:widowControl w:val="0"/>
+        <w:numPr>
+          <w:numId w:val="0"/>
+        </w:numPr>
+        <w:ind w:firstLine="420" w:firstLineChars="200"/>
+        <w:jc w:val="both"/>
+        <w:rPr>
+          <w:rFonts w:hint="eastAsia"/>
+          <w:lang w:val="en-US" w:eastAsia="zh-CN"/>
+        </w:rPr>
+      </w:pPr>
+      <w:r>
+        <w:rPr>
+          <w:rFonts w:hint="eastAsia"/>
+          <w:lang w:val="en-US" w:eastAsia="zh-CN"/>
+        </w:rPr>
+        <w:t>_日常</w:t>
+      </w:r>
+      <w:r>
+        <w:rPr>
+          <w:rFonts w:hint="eastAsia"/>
+          <w:lang w:val="en-US" w:eastAsia="zh-CN"/>
+        </w:rPr>
+        <w:tab/>
+        <w:t>主要是一些照片，和其他日常产生的东西</w:t>
+      </w:r>
+    </w:p>
+    <w:p>
+      <w:pPr>
+        <w:widowControl w:val="0"/>
+        <w:numPr>
+          <w:numId w:val="0"/>
+        </w:numPr>
+        <w:ind w:left="840" w:leftChars="0" w:firstLine="420" w:firstLineChars="200"/>
+        <w:jc w:val="both"/>
+        <w:rPr>
+          <w:rFonts w:hint="eastAsia"/>
+          <w:lang w:val="en-US" w:eastAsia="zh-CN"/>
+        </w:rPr>
+      </w:pPr>
+      <w:r>
+        <w:rPr>
+          <w:rFonts w:hint="eastAsia"/>
+          <w:lang w:val="en-US" w:eastAsia="zh-CN"/>
+        </w:rPr>
+        <w:t>_照片、_视频、_其它</w:t>
+      </w:r>
+    </w:p>
+    <w:p>
+      <w:pPr>
+        <w:widowControl w:val="0"/>
+        <w:numPr>
+          <w:numId w:val="0"/>
+        </w:numPr>
+        <w:ind w:firstLine="420" w:firstLineChars="200"/>
+        <w:jc w:val="both"/>
+        <w:rPr>
+          <w:rFonts w:hint="eastAsia"/>
+          <w:lang w:val="en-US" w:eastAsia="zh-CN"/>
+        </w:rPr>
+      </w:pPr>
+      <w:r>
+        <w:rPr>
+          <w:rFonts w:hint="eastAsia"/>
+          <w:lang w:val="en-US" w:eastAsia="zh-CN"/>
+        </w:rPr>
+        <w:t>_收藏  主要是储存一些下载下来的网页、软件、或者值得收藏的视频</w:t>
+      </w:r>
+    </w:p>
+    <w:p>
+      <w:pPr>
+        <w:widowControl w:val="0"/>
+        <w:numPr>
+          <w:numId w:val="0"/>
+        </w:numPr>
+        <w:ind w:left="840" w:leftChars="0" w:firstLine="420" w:firstLineChars="200"/>
+        <w:jc w:val="both"/>
+        <w:rPr>
+          <w:rFonts w:hint="eastAsia"/>
+          <w:lang w:val="en-US" w:eastAsia="zh-CN"/>
+        </w:rPr>
+      </w:pPr>
+      <w:r>
+        <w:rPr>
+          <w:rFonts w:hint="eastAsia"/>
+          <w:lang w:val="en-US" w:eastAsia="zh-CN"/>
+        </w:rPr>
+        <w:t>_网页、_软件、_杂项</w:t>
+      </w:r>
+    </w:p>
+    <w:p>
+      <w:pPr>
+        <w:widowControl w:val="0"/>
+        <w:numPr>
+          <w:numId w:val="0"/>
+        </w:numPr>
+        <w:ind w:firstLine="420" w:firstLineChars="200"/>
+        <w:jc w:val="both"/>
+        <w:rPr>
+          <w:rFonts w:hint="eastAsia"/>
+          <w:lang w:val="en-US" w:eastAsia="zh-CN"/>
+        </w:rPr>
+      </w:pPr>
+      <w:r>
+        <w:rPr>
+          <w:rFonts w:hint="eastAsia"/>
+          <w:lang w:val="en-US" w:eastAsia="zh-CN"/>
+        </w:rPr>
+        <w:t>对于这一类程序会直接剪切复制的文件，其命名必须要以_备忘_或者其它关键字开头</w:t>
+      </w:r>
+    </w:p>
+    <w:p>
+      <w:pPr>
+        <w:widowControl w:val="0"/>
+        <w:numPr>
+          <w:ilvl w:val="0"/>
+          <w:numId w:val="6"/>
+        </w:numPr>
+        <w:ind w:left="0" w:leftChars="0" w:firstLine="420" w:firstLineChars="0"/>
+        <w:jc w:val="both"/>
+        <w:rPr>
+          <w:rFonts w:hint="eastAsia"/>
+          <w:lang w:val="en-US" w:eastAsia="zh-CN"/>
+        </w:rPr>
+      </w:pPr>
+      <w:r>
+        <w:rPr>
+          <w:rFonts w:hint="eastAsia"/>
+          <w:lang w:val="en-US" w:eastAsia="zh-CN"/>
+        </w:rPr>
+        <w:t>对于工作文件夹一旦其大小超过20GB,程序会对大文件当中的压缩包进行选择性的解压，然后上传到网盘当中，同时提醒用户是否将其删除（解压的文件主要是mp4原因是可以直接在网盘上看，不用下载下来）</w:t>
+      </w:r>
+    </w:p>
+    <w:p>
+      <w:pPr>
+        <w:widowControl w:val="0"/>
+        <w:numPr>
+          <w:numId w:val="0"/>
+        </w:numPr>
+        <w:ind w:left="420" w:leftChars="0"/>
+        <w:jc w:val="right"/>
+        <w:rPr>
+          <w:rFonts w:hint="eastAsia"/>
+          <w:lang w:val="en-US" w:eastAsia="zh-CN"/>
+        </w:rPr>
+      </w:pPr>
+      <w:r>
+        <w:rPr>
+          <w:rFonts w:hint="eastAsia"/>
+          <w:lang w:val="en-US" w:eastAsia="zh-CN"/>
+        </w:rPr>
+        <w:t>2018.10.30  22；04毕</w:t>
+      </w:r>
     </w:p>
     <w:sectPr>
       <w:pgSz w:w="11906" w:h="16838"/>
@@ -418,6 +1078,30 @@
 <file path=word/numbering.xml><?xml version="1.0" encoding="utf-8"?>
 <w:numbering xmlns:wpc="http://schemas.microsoft.com/office/word/2010/wordprocessingCanvas" xmlns:mc="http://schemas.openxmlformats.org/markup-compatibility/2006" xmlns:o="urn:schemas-microsoft-com:office:office" xmlns:r="http://schemas.openxmlformats.org/officeDocument/2006/relationships" xmlns:m="http://schemas.openxmlformats.org/officeDocument/2006/math" xmlns:v="urn:schemas-microsoft-com:vml" xmlns:wp14="http://schemas.microsoft.com/office/word/2010/wordprocessingDrawing" xmlns:wp="http://schemas.openxmlformats.org/drawingml/2006/wordprocessingDrawing" xmlns:w10="urn:schemas-microsoft-com:office:word" xmlns:w="http://schemas.openxmlformats.org/wordprocessingml/2006/main" xmlns:w14="http://schemas.microsoft.com/office/word/2010/wordml" xmlns:wpg="http://schemas.microsoft.com/office/word/2010/wordprocessingGroup" xmlns:wpi="http://schemas.microsoft.com/office/word/2010/wordprocessingInk" xmlns:wne="http://schemas.microsoft.com/office/word/2006/wordml" xmlns:wps="http://schemas.microsoft.com/office/word/2010/wordprocessingShape" mc:Ignorable="w14 wp14">
   <w:abstractNum w:abstractNumId="0">
+    <w:nsid w:val="8D450732"/>
+    <w:multiLevelType w:val="singleLevel"/>
+    <w:tmpl w:val="8D450732"/>
+    <w:lvl w:ilvl="0" w:tentative="0">
+      <w:start w:val="1"/>
+      <w:numFmt w:val="decimal"/>
+      <w:suff w:val="space"/>
+      <w:lvlText w:val="%1）"/>
+      <w:lvlJc w:val="left"/>
+    </w:lvl>
+  </w:abstractNum>
+  <w:abstractNum w:abstractNumId="1">
+    <w:nsid w:val="A3951AD3"/>
+    <w:multiLevelType w:val="singleLevel"/>
+    <w:tmpl w:val="A3951AD3"/>
+    <w:lvl w:ilvl="0" w:tentative="0">
+      <w:start w:val="1"/>
+      <w:numFmt w:val="decimal"/>
+      <w:suff w:val="space"/>
+      <w:lvlText w:val="%1）"/>
+      <w:lvlJc w:val="left"/>
+    </w:lvl>
+  </w:abstractNum>
+  <w:abstractNum w:abstractNumId="2">
     <w:nsid w:val="A4B8073F"/>
     <w:multiLevelType w:val="singleLevel"/>
     <w:tmpl w:val="A4B8073F"/>
@@ -429,7 +1113,19 @@
       <w:lvlJc w:val="left"/>
     </w:lvl>
   </w:abstractNum>
-  <w:abstractNum w:abstractNumId="1">
+  <w:abstractNum w:abstractNumId="3">
+    <w:nsid w:val="BF8A8AB9"/>
+    <w:multiLevelType w:val="singleLevel"/>
+    <w:tmpl w:val="BF8A8AB9"/>
+    <w:lvl w:ilvl="0" w:tentative="0">
+      <w:start w:val="1"/>
+      <w:numFmt w:val="decimal"/>
+      <w:suff w:val="space"/>
+      <w:lvlText w:val="%1）"/>
+      <w:lvlJc w:val="left"/>
+    </w:lvl>
+  </w:abstractNum>
+  <w:abstractNum w:abstractNumId="4">
     <w:nsid w:val="DBFC47FA"/>
     <w:multiLevelType w:val="singleLevel"/>
     <w:tmpl w:val="DBFC47FA"/>
@@ -441,7 +1137,7 @@
       <w:lvlJc w:val="left"/>
     </w:lvl>
   </w:abstractNum>
-  <w:abstractNum w:abstractNumId="2">
+  <w:abstractNum w:abstractNumId="5">
     <w:nsid w:val="DD3A37C7"/>
     <w:multiLevelType w:val="singleLevel"/>
     <w:tmpl w:val="DD3A37C7"/>
@@ -457,7 +1153,7 @@
       </w:pPr>
     </w:lvl>
   </w:abstractNum>
-  <w:abstractNum w:abstractNumId="3">
+  <w:abstractNum w:abstractNumId="6">
     <w:nsid w:val="09A85839"/>
     <w:multiLevelType w:val="singleLevel"/>
     <w:tmpl w:val="09A85839"/>
@@ -470,16 +1166,25 @@
     </w:lvl>
   </w:abstractNum>
   <w:num w:numId="1">
+    <w:abstractNumId w:val="5"/>
+  </w:num>
+  <w:num w:numId="2">
+    <w:abstractNumId w:val="4"/>
+  </w:num>
+  <w:num w:numId="3">
     <w:abstractNumId w:val="2"/>
   </w:num>
-  <w:num w:numId="2">
-    <w:abstractNumId w:val="1"/>
+  <w:num w:numId="4">
+    <w:abstractNumId w:val="6"/>
   </w:num>
-  <w:num w:numId="3">
+  <w:num w:numId="5">
+    <w:abstractNumId w:val="3"/>
+  </w:num>
+  <w:num w:numId="6">
     <w:abstractNumId w:val="0"/>
   </w:num>
-  <w:num w:numId="4">
-    <w:abstractNumId w:val="3"/>
+  <w:num w:numId="7">
+    <w:abstractNumId w:val="1"/>
   </w:num>
 </w:numbering>
 </file>

</xml_diff>